<commit_message>
update SOC DESIGN THK materials, and fix mobile touch
</commit_message>
<xml_diff>
--- a/Politic and Global Studies/PGS-1/Semester-1/2410302_SOC THEORY DES THK/Materials/WEEK 1 (8-5-25)_ Introduction to the Course/Homework/Group 1/Dystopia Design Challenge/Our dystopia design.docx
+++ b/Politic and Global Studies/PGS-1/Semester-1/2410302_SOC THEORY DES THK/Materials/WEEK 1 (8-5-25)_ Introduction to the Course/Homework/Group 1/Dystopia Design Challenge/Our dystopia design.docx
@@ -50,12 +50,12 @@
           <wp:inline distB="114300" distT="114300" distL="114300" distR="114300">
             <wp:extent cx="5731200" cy="7645400"/>
             <wp:effectExtent b="0" l="0" r="0" t="0"/>
-            <wp:docPr id="2" name="image4.jpg"/>
+            <wp:docPr id="2" name="image3.jpg"/>
             <a:graphic>
               <a:graphicData uri="http://schemas.openxmlformats.org/drawingml/2006/picture">
                 <pic:pic>
                   <pic:nvPicPr>
-                    <pic:cNvPr id="0" name="image4.jpg"/>
+                    <pic:cNvPr id="0" name="image3.jpg"/>
                     <pic:cNvPicPr preferRelativeResize="0"/>
                   </pic:nvPicPr>
                   <pic:blipFill>
@@ -88,12 +88,12 @@
           <wp:inline distB="114300" distT="114300" distL="114300" distR="114300">
             <wp:extent cx="5731200" cy="7645400"/>
             <wp:effectExtent b="0" l="0" r="0" t="0"/>
-            <wp:docPr id="4" name="image3.jpg"/>
+            <wp:docPr id="4" name="image1.jpg"/>
             <a:graphic>
               <a:graphicData uri="http://schemas.openxmlformats.org/drawingml/2006/picture">
                 <pic:pic>
                   <pic:nvPicPr>
-                    <pic:cNvPr id="0" name="image3.jpg"/>
+                    <pic:cNvPr id="0" name="image1.jpg"/>
                     <pic:cNvPicPr preferRelativeResize="0"/>
                   </pic:nvPicPr>
                   <pic:blipFill>
@@ -126,12 +126,12 @@
           <wp:inline distB="114300" distT="114300" distL="114300" distR="114300">
             <wp:extent cx="5731200" cy="7645400"/>
             <wp:effectExtent b="0" l="0" r="0" t="0"/>
-            <wp:docPr id="3" name="image1.jpg"/>
+            <wp:docPr id="3" name="image4.jpg"/>
             <a:graphic>
               <a:graphicData uri="http://schemas.openxmlformats.org/drawingml/2006/picture">
                 <pic:pic>
                   <pic:nvPicPr>
-                    <pic:cNvPr id="0" name="image1.jpg"/>
+                    <pic:cNvPr id="0" name="image4.jpg"/>
                     <pic:cNvPicPr preferRelativeResize="0"/>
                   </pic:nvPicPr>
                   <pic:blipFill>

</xml_diff>